<commit_message>
Broschüretext fertig, Projekt läuft
</commit_message>
<xml_diff>
--- a/Broschuere/HSLU_BDA_Broschüre_Schmidiger_Stefanie.docx
+++ b/Broschuere/HSLU_BDA_Broschüre_Schmidiger_Stefanie.docx
@@ -103,29 +103,93 @@
           <w:rFonts w:ascii="Arial" w:hAnsi="Arial" w:cs="Arial"/>
           <w:sz w:val="20"/>
           <w:szCs w:val="20"/>
-        </w:rPr>
-      </w:pPr>
-      <w:r>
-        <w:rPr>
-          <w:rFonts w:ascii="Arial" w:hAnsi="Arial" w:cs="Arial"/>
-          <w:sz w:val="20"/>
-          <w:szCs w:val="20"/>
-        </w:rPr>
-        <w:t>Name Dozent:</w:t>
-      </w:r>
-      <w:r>
-        <w:rPr>
-          <w:rFonts w:ascii="Arial" w:hAnsi="Arial" w:cs="Arial"/>
-          <w:sz w:val="20"/>
-          <w:szCs w:val="20"/>
+          <w:lang w:val="en-AU"/>
+        </w:rPr>
+      </w:pPr>
+      <w:r>
+        <w:rPr>
+          <w:rFonts w:ascii="Arial" w:hAnsi="Arial" w:cs="Arial"/>
+          <w:sz w:val="20"/>
+          <w:szCs w:val="20"/>
+          <w:lang w:val="en-AU"/>
+        </w:rPr>
+        <w:t xml:space="preserve">Name </w:t>
+      </w:r>
+      <w:proofErr w:type="spellStart"/>
+      <w:r>
+        <w:rPr>
+          <w:rFonts w:ascii="Arial" w:hAnsi="Arial" w:cs="Arial"/>
+          <w:sz w:val="20"/>
+          <w:szCs w:val="20"/>
+          <w:lang w:val="en-AU"/>
+        </w:rPr>
+        <w:t>Dozent</w:t>
+      </w:r>
+      <w:proofErr w:type="spellEnd"/>
+      <w:r>
+        <w:rPr>
+          <w:rFonts w:ascii="Arial" w:hAnsi="Arial" w:cs="Arial"/>
+          <w:sz w:val="20"/>
+          <w:szCs w:val="20"/>
+          <w:lang w:val="en-AU"/>
+        </w:rPr>
+        <w:t>:</w:t>
+      </w:r>
+      <w:r>
+        <w:rPr>
+          <w:rFonts w:ascii="Arial" w:hAnsi="Arial" w:cs="Arial"/>
+          <w:sz w:val="20"/>
+          <w:szCs w:val="20"/>
+          <w:lang w:val="en-AU"/>
         </w:rPr>
         <w:tab/>
       </w:r>
-      <w:r>
-        <w:rPr>
-          <w:rFonts w:ascii="Arial" w:hAnsi="Arial" w:cs="Arial"/>
-          <w:sz w:val="20"/>
-          <w:szCs w:val="20"/>
+      <w:proofErr w:type="spellStart"/>
+      <w:r>
+        <w:rPr>
+          <w:rFonts w:ascii="Arial" w:hAnsi="Arial" w:cs="Arial"/>
+          <w:sz w:val="20"/>
+          <w:szCs w:val="20"/>
+          <w:lang w:val="en-AU"/>
+        </w:rPr>
+        <w:t>Prof.</w:t>
+      </w:r>
+      <w:proofErr w:type="spellEnd"/>
+      <w:r>
+        <w:rPr>
+          <w:rFonts w:ascii="Arial" w:hAnsi="Arial" w:cs="Arial"/>
+          <w:sz w:val="20"/>
+          <w:szCs w:val="20"/>
+          <w:lang w:val="en-AU"/>
+        </w:rPr>
+        <w:t xml:space="preserve"> </w:t>
+      </w:r>
+      <w:proofErr w:type="spellStart"/>
+      <w:r>
+        <w:rPr>
+          <w:rFonts w:ascii="Arial" w:hAnsi="Arial" w:cs="Arial"/>
+          <w:sz w:val="20"/>
+          <w:szCs w:val="20"/>
+          <w:lang w:val="en-AU"/>
+        </w:rPr>
+        <w:t>Dr.</w:t>
+      </w:r>
+      <w:proofErr w:type="spellEnd"/>
+      <w:r>
+        <w:rPr>
+          <w:rFonts w:ascii="Arial" w:hAnsi="Arial" w:cs="Arial"/>
+          <w:sz w:val="20"/>
+          <w:szCs w:val="20"/>
+          <w:lang w:val="en-AU"/>
+        </w:rPr>
+        <w:t xml:space="preserve"> </w:t>
+      </w:r>
+      <w:r>
+        <w:rPr>
+          <w:rFonts w:ascii="Arial" w:hAnsi="Arial" w:cs="Arial"/>
+          <w:sz w:val="20"/>
+          <w:szCs w:val="20"/>
+          <w:lang w:val="en-AU"/>
         </w:rPr>
         <w:t xml:space="preserve">Thierry </w:t>
       </w:r>
@@ -135,6 +199,7 @@
           <w:rFonts w:ascii="Arial" w:hAnsi="Arial" w:cs="Arial"/>
           <w:sz w:val="20"/>
           <w:szCs w:val="20"/>
+          <w:lang w:val="en-AU"/>
         </w:rPr>
         <w:t>Prud‘homme</w:t>
       </w:r>
@@ -1166,634 +1231,7 @@
           <w:sz w:val="20"/>
           <w:szCs w:val="20"/>
         </w:rPr>
-        <w:t>-Link evaluieren</w:t>
-      </w:r>
-      <w:r>
-        <w:rPr>
-          <w:rFonts w:ascii="Arial" w:hAnsi="Arial" w:cs="Arial"/>
-          <w:sz w:val="20"/>
-          <w:szCs w:val="20"/>
-        </w:rPr>
-        <w:t>. Es soll ein Demon</w:t>
-      </w:r>
-      <w:r>
-        <w:rPr>
-          <w:rFonts w:ascii="Arial" w:hAnsi="Arial" w:cs="Arial"/>
-          <w:sz w:val="20"/>
-          <w:szCs w:val="20"/>
-        </w:rPr>
-        <w:t>strations</w:t>
-      </w:r>
-      <w:r>
-        <w:rPr>
-          <w:rFonts w:ascii="Arial" w:hAnsi="Arial" w:cs="Arial"/>
-          <w:sz w:val="20"/>
-          <w:szCs w:val="20"/>
-        </w:rPr>
-        <w:t xml:space="preserve">aufbau erstellt werden, bei dem die Sensorwerte eines Pyrometers und eines Leistungsmessers ausgelesen, ins </w:t>
-      </w:r>
-      <w:proofErr w:type="spellStart"/>
-      <w:r>
-        <w:rPr>
-          <w:rFonts w:ascii="Arial" w:hAnsi="Arial" w:cs="Arial"/>
-          <w:sz w:val="20"/>
-          <w:szCs w:val="20"/>
-        </w:rPr>
-        <w:t>IO</w:t>
-      </w:r>
-      <w:proofErr w:type="spellEnd"/>
-      <w:r>
-        <w:rPr>
-          <w:rFonts w:ascii="Arial" w:hAnsi="Arial" w:cs="Arial"/>
-          <w:sz w:val="20"/>
-          <w:szCs w:val="20"/>
-        </w:rPr>
-        <w:t xml:space="preserve">-Link Protokoll verpackt und an die </w:t>
-      </w:r>
-      <w:proofErr w:type="spellStart"/>
-      <w:r>
-        <w:rPr>
-          <w:rFonts w:ascii="Arial" w:hAnsi="Arial" w:cs="Arial"/>
-          <w:sz w:val="20"/>
-          <w:szCs w:val="20"/>
-        </w:rPr>
-        <w:t>SPS</w:t>
-      </w:r>
-      <w:proofErr w:type="spellEnd"/>
-      <w:r>
-        <w:rPr>
-          <w:rFonts w:ascii="Arial" w:hAnsi="Arial" w:cs="Arial"/>
-          <w:sz w:val="20"/>
-          <w:szCs w:val="20"/>
-        </w:rPr>
-        <w:t xml:space="preserve"> weitergeleitet werden.</w:t>
-      </w:r>
-    </w:p>
-    <w:p>
-      <w:pPr>
-        <w:rPr>
-          <w:rFonts w:ascii="Arial" w:hAnsi="Arial" w:cs="Arial"/>
-          <w:sz w:val="20"/>
-          <w:szCs w:val="20"/>
-        </w:rPr>
-      </w:pPr>
-      <w:r>
-        <w:rPr>
-          <w:rFonts w:ascii="Arial" w:hAnsi="Arial" w:cs="Arial"/>
-          <w:sz w:val="20"/>
-          <w:szCs w:val="20"/>
-        </w:rPr>
-        <w:t xml:space="preserve">Ausserdem möchte Leister wissen, mit welcher Frequenz die Sensordaten maximal auf der </w:t>
-      </w:r>
-      <w:proofErr w:type="spellStart"/>
-      <w:r>
-        <w:rPr>
-          <w:rFonts w:ascii="Arial" w:hAnsi="Arial" w:cs="Arial"/>
-          <w:sz w:val="20"/>
-          <w:szCs w:val="20"/>
-        </w:rPr>
-        <w:t>SPS</w:t>
-      </w:r>
-      <w:proofErr w:type="spellEnd"/>
-      <w:r>
-        <w:rPr>
-          <w:rFonts w:ascii="Arial" w:hAnsi="Arial" w:cs="Arial"/>
-          <w:sz w:val="20"/>
-          <w:szCs w:val="20"/>
-        </w:rPr>
-        <w:t xml:space="preserve"> eintreffen könnten. Vorgegeben ist das Eintreffen der Sensordaten alle 500 µs.</w:t>
-      </w:r>
-    </w:p>
-    <w:p>
-      <w:pPr>
-        <w:rPr>
-          <w:rFonts w:ascii="Arial" w:hAnsi="Arial" w:cs="Arial"/>
-          <w:sz w:val="20"/>
-          <w:szCs w:val="20"/>
-        </w:rPr>
-      </w:pPr>
-    </w:p>
-    <w:p>
-      <w:pPr>
-        <w:rPr>
-          <w:rFonts w:ascii="Arial" w:hAnsi="Arial" w:cs="Arial"/>
-          <w:b/>
-          <w:sz w:val="20"/>
-          <w:szCs w:val="20"/>
-        </w:rPr>
-      </w:pPr>
-      <w:r>
-        <w:rPr>
-          <w:rFonts w:ascii="Arial" w:hAnsi="Arial" w:cs="Arial"/>
-          <w:b/>
-          <w:sz w:val="20"/>
-          <w:szCs w:val="20"/>
-        </w:rPr>
-        <w:t>Vorgehen</w:t>
-      </w:r>
-    </w:p>
-    <w:p>
-      <w:pPr>
-        <w:rPr>
-          <w:rFonts w:ascii="Arial" w:hAnsi="Arial" w:cs="Arial"/>
-          <w:sz w:val="20"/>
-          <w:szCs w:val="20"/>
-        </w:rPr>
-      </w:pPr>
-      <w:r>
-        <w:rPr>
-          <w:rFonts w:ascii="Arial" w:hAnsi="Arial" w:cs="Arial"/>
-          <w:sz w:val="20"/>
-          <w:szCs w:val="20"/>
-        </w:rPr>
-        <w:t xml:space="preserve">Die beiden Sensoren kommunizieren mit </w:t>
-      </w:r>
-      <w:proofErr w:type="spellStart"/>
-      <w:r>
-        <w:rPr>
-          <w:rFonts w:ascii="Arial" w:hAnsi="Arial" w:cs="Arial"/>
-          <w:sz w:val="20"/>
-          <w:szCs w:val="20"/>
-        </w:rPr>
-        <w:t>SPI</w:t>
-      </w:r>
-      <w:proofErr w:type="spellEnd"/>
-      <w:r>
-        <w:rPr>
-          <w:rFonts w:ascii="Arial" w:hAnsi="Arial" w:cs="Arial"/>
-          <w:sz w:val="20"/>
-          <w:szCs w:val="20"/>
-        </w:rPr>
-        <w:t xml:space="preserve"> resp.</w:t>
-      </w:r>
-      <w:r>
-        <w:rPr>
-          <w:rFonts w:ascii="Arial" w:hAnsi="Arial" w:cs="Arial"/>
-          <w:sz w:val="20"/>
-          <w:szCs w:val="20"/>
-        </w:rPr>
-        <w:t xml:space="preserve"> </w:t>
-      </w:r>
-      <w:proofErr w:type="spellStart"/>
-      <w:r>
-        <w:rPr>
-          <w:rFonts w:ascii="Arial" w:hAnsi="Arial" w:cs="Arial"/>
-          <w:sz w:val="20"/>
-          <w:szCs w:val="20"/>
-        </w:rPr>
-        <w:t>I</w:t>
-      </w:r>
-      <w:r>
-        <w:rPr>
-          <w:rFonts w:ascii="Arial" w:hAnsi="Arial" w:cs="Arial"/>
-          <w:sz w:val="20"/>
-          <w:szCs w:val="20"/>
-          <w:vertAlign w:val="superscript"/>
-        </w:rPr>
-        <w:t>2</w:t>
-      </w:r>
-      <w:r>
-        <w:rPr>
-          <w:rFonts w:ascii="Arial" w:hAnsi="Arial" w:cs="Arial"/>
-          <w:sz w:val="20"/>
-          <w:szCs w:val="20"/>
-        </w:rPr>
-        <w:t>C</w:t>
-      </w:r>
-      <w:proofErr w:type="spellEnd"/>
-      <w:r>
-        <w:rPr>
-          <w:rFonts w:ascii="Arial" w:hAnsi="Arial" w:cs="Arial"/>
-          <w:sz w:val="20"/>
-          <w:szCs w:val="20"/>
-        </w:rPr>
-        <w:t xml:space="preserve">. </w:t>
-      </w:r>
-      <w:r>
-        <w:rPr>
-          <w:rFonts w:ascii="Arial" w:hAnsi="Arial" w:cs="Arial"/>
-          <w:sz w:val="20"/>
-          <w:szCs w:val="20"/>
-        </w:rPr>
-        <w:t xml:space="preserve">Es wird also nach einem Demoboard gesucht, welches über diese beiden Schnittstellen verfügt, schnell lieferbar und klein ist. </w:t>
-      </w:r>
-      <w:r>
-        <w:rPr>
-          <w:rFonts w:ascii="Arial" w:hAnsi="Arial" w:cs="Arial"/>
-          <w:sz w:val="20"/>
-          <w:szCs w:val="20"/>
-        </w:rPr>
-        <w:t>Auf</w:t>
-      </w:r>
-      <w:r>
-        <w:rPr>
-          <w:rFonts w:ascii="Arial" w:hAnsi="Arial" w:cs="Arial"/>
-          <w:sz w:val="20"/>
-          <w:szCs w:val="20"/>
-        </w:rPr>
-        <w:t xml:space="preserve"> dem gefundenen</w:t>
-      </w:r>
-      <w:r>
-        <w:rPr>
-          <w:rFonts w:ascii="Arial" w:hAnsi="Arial" w:cs="Arial"/>
-          <w:sz w:val="20"/>
-          <w:szCs w:val="20"/>
-        </w:rPr>
-        <w:t xml:space="preserve"> </w:t>
-      </w:r>
-      <w:proofErr w:type="spellStart"/>
-      <w:r>
-        <w:rPr>
-          <w:rFonts w:ascii="Arial" w:hAnsi="Arial" w:cs="Arial"/>
-          <w:sz w:val="20"/>
-          <w:szCs w:val="20"/>
-        </w:rPr>
-        <w:t>IO</w:t>
-      </w:r>
-      <w:proofErr w:type="spellEnd"/>
-      <w:r>
-        <w:rPr>
-          <w:rFonts w:ascii="Arial" w:hAnsi="Arial" w:cs="Arial"/>
-          <w:sz w:val="20"/>
-          <w:szCs w:val="20"/>
-        </w:rPr>
-        <w:t>-Link Demoboar</w:t>
-      </w:r>
-      <w:r>
-        <w:rPr>
-          <w:rFonts w:ascii="Arial" w:hAnsi="Arial" w:cs="Arial"/>
-          <w:sz w:val="20"/>
-          <w:szCs w:val="20"/>
-        </w:rPr>
-        <w:t>d werden dann</w:t>
-      </w:r>
-      <w:r>
-        <w:rPr>
-          <w:rFonts w:ascii="Arial" w:hAnsi="Arial" w:cs="Arial"/>
-          <w:sz w:val="20"/>
-          <w:szCs w:val="20"/>
-        </w:rPr>
-        <w:t xml:space="preserve"> </w:t>
-      </w:r>
-      <w:proofErr w:type="spellStart"/>
-      <w:r>
-        <w:rPr>
-          <w:rFonts w:ascii="Arial" w:hAnsi="Arial" w:cs="Arial"/>
-          <w:sz w:val="20"/>
-          <w:szCs w:val="20"/>
-        </w:rPr>
-        <w:t>SPI</w:t>
-      </w:r>
-      <w:proofErr w:type="spellEnd"/>
-      <w:r>
-        <w:rPr>
-          <w:rFonts w:ascii="Arial" w:hAnsi="Arial" w:cs="Arial"/>
-          <w:sz w:val="20"/>
-          <w:szCs w:val="20"/>
-        </w:rPr>
-        <w:t xml:space="preserve"> und </w:t>
-      </w:r>
-      <w:proofErr w:type="spellStart"/>
-      <w:r>
-        <w:rPr>
-          <w:rFonts w:ascii="Arial" w:hAnsi="Arial" w:cs="Arial"/>
-          <w:sz w:val="20"/>
-          <w:szCs w:val="20"/>
-        </w:rPr>
-        <w:t>I</w:t>
-      </w:r>
-      <w:r>
-        <w:rPr>
-          <w:rFonts w:ascii="Arial" w:hAnsi="Arial" w:cs="Arial"/>
-          <w:sz w:val="20"/>
-          <w:szCs w:val="20"/>
-          <w:vertAlign w:val="superscript"/>
-        </w:rPr>
-        <w:t>2</w:t>
-      </w:r>
-      <w:r>
-        <w:rPr>
-          <w:rFonts w:ascii="Arial" w:hAnsi="Arial" w:cs="Arial"/>
-          <w:sz w:val="20"/>
-          <w:szCs w:val="20"/>
-        </w:rPr>
-        <w:t>C</w:t>
-      </w:r>
-      <w:proofErr w:type="spellEnd"/>
-      <w:r>
-        <w:rPr>
-          <w:rFonts w:ascii="Arial" w:hAnsi="Arial" w:cs="Arial"/>
-          <w:sz w:val="20"/>
-          <w:szCs w:val="20"/>
-        </w:rPr>
-        <w:t xml:space="preserve"> Schnittstellen aufgesetzt um </w:t>
-      </w:r>
-      <w:r>
-        <w:rPr>
-          <w:rFonts w:ascii="Arial" w:hAnsi="Arial" w:cs="Arial"/>
-          <w:sz w:val="20"/>
-          <w:szCs w:val="20"/>
-        </w:rPr>
-        <w:t>Sensordaten abfragen zu können.</w:t>
-      </w:r>
-    </w:p>
-    <w:p>
-      <w:pPr>
-        <w:rPr>
-          <w:rFonts w:ascii="Arial" w:hAnsi="Arial" w:cs="Arial"/>
-          <w:sz w:val="20"/>
-          <w:szCs w:val="20"/>
-        </w:rPr>
-      </w:pPr>
-      <w:r>
-        <w:rPr>
-          <w:rFonts w:ascii="Arial" w:hAnsi="Arial" w:cs="Arial"/>
-          <w:sz w:val="20"/>
-          <w:szCs w:val="20"/>
-        </w:rPr>
-        <w:t xml:space="preserve">Bei </w:t>
-      </w:r>
-      <w:proofErr w:type="spellStart"/>
-      <w:r>
-        <w:rPr>
-          <w:rFonts w:ascii="Arial" w:hAnsi="Arial" w:cs="Arial"/>
-          <w:sz w:val="20"/>
-          <w:szCs w:val="20"/>
-        </w:rPr>
-        <w:t>IO</w:t>
-      </w:r>
-      <w:proofErr w:type="spellEnd"/>
-      <w:r>
-        <w:rPr>
-          <w:rFonts w:ascii="Arial" w:hAnsi="Arial" w:cs="Arial"/>
-          <w:sz w:val="20"/>
-          <w:szCs w:val="20"/>
-        </w:rPr>
-        <w:t xml:space="preserve">-Link handelt es sich um ein Master-Slave System. Der Slave ist dabei das Demoboard und der Master eine </w:t>
-      </w:r>
-      <w:proofErr w:type="spellStart"/>
-      <w:r>
-        <w:rPr>
-          <w:rFonts w:ascii="Arial" w:hAnsi="Arial" w:cs="Arial"/>
-          <w:sz w:val="20"/>
-          <w:szCs w:val="20"/>
-        </w:rPr>
-        <w:t>IO</w:t>
-      </w:r>
-      <w:proofErr w:type="spellEnd"/>
-      <w:r>
-        <w:rPr>
-          <w:rFonts w:ascii="Arial" w:hAnsi="Arial" w:cs="Arial"/>
-          <w:sz w:val="20"/>
-          <w:szCs w:val="20"/>
-        </w:rPr>
-        <w:t xml:space="preserve">-Link Klemme, die der </w:t>
-      </w:r>
-      <w:proofErr w:type="spellStart"/>
-      <w:r>
-        <w:rPr>
-          <w:rFonts w:ascii="Arial" w:hAnsi="Arial" w:cs="Arial"/>
-          <w:sz w:val="20"/>
-          <w:szCs w:val="20"/>
-        </w:rPr>
-        <w:t>SPS</w:t>
-      </w:r>
-      <w:proofErr w:type="spellEnd"/>
-      <w:r>
-        <w:rPr>
-          <w:rFonts w:ascii="Arial" w:hAnsi="Arial" w:cs="Arial"/>
-          <w:sz w:val="20"/>
-          <w:szCs w:val="20"/>
-        </w:rPr>
-        <w:t xml:space="preserve"> modular angehängt werden kann. </w:t>
-      </w:r>
-    </w:p>
-    <w:p>
-      <w:pPr>
-        <w:rPr>
-          <w:rFonts w:ascii="Arial" w:hAnsi="Arial" w:cs="Arial"/>
-          <w:sz w:val="20"/>
-          <w:szCs w:val="20"/>
-        </w:rPr>
-      </w:pPr>
-      <w:r>
-        <w:rPr>
-          <w:rFonts w:ascii="Arial" w:hAnsi="Arial" w:cs="Arial"/>
-          <w:sz w:val="20"/>
-          <w:szCs w:val="20"/>
-        </w:rPr>
-        <w:t xml:space="preserve">Der </w:t>
-      </w:r>
-      <w:proofErr w:type="spellStart"/>
-      <w:r>
-        <w:rPr>
-          <w:rFonts w:ascii="Arial" w:hAnsi="Arial" w:cs="Arial"/>
-          <w:sz w:val="20"/>
-          <w:szCs w:val="20"/>
-        </w:rPr>
-        <w:t>IO</w:t>
-      </w:r>
-      <w:proofErr w:type="spellEnd"/>
-      <w:r>
-        <w:rPr>
-          <w:rFonts w:ascii="Arial" w:hAnsi="Arial" w:cs="Arial"/>
-          <w:sz w:val="20"/>
-          <w:szCs w:val="20"/>
-        </w:rPr>
-        <w:t xml:space="preserve">-Link </w:t>
-      </w:r>
-      <w:r>
-        <w:rPr>
-          <w:rFonts w:ascii="Arial" w:hAnsi="Arial" w:cs="Arial"/>
-          <w:sz w:val="20"/>
-          <w:szCs w:val="20"/>
-        </w:rPr>
-        <w:t xml:space="preserve">Master </w:t>
-      </w:r>
-      <w:r>
-        <w:rPr>
-          <w:rFonts w:ascii="Arial" w:hAnsi="Arial" w:cs="Arial"/>
-          <w:sz w:val="20"/>
-          <w:szCs w:val="20"/>
-        </w:rPr>
-        <w:t xml:space="preserve">wird </w:t>
-      </w:r>
-      <w:r>
-        <w:rPr>
-          <w:rFonts w:ascii="Arial" w:hAnsi="Arial" w:cs="Arial"/>
-          <w:sz w:val="20"/>
-          <w:szCs w:val="20"/>
-        </w:rPr>
-        <w:t>mit</w:t>
-      </w:r>
-      <w:r>
-        <w:rPr>
-          <w:rFonts w:ascii="Arial" w:hAnsi="Arial" w:cs="Arial"/>
-          <w:sz w:val="20"/>
-          <w:szCs w:val="20"/>
-        </w:rPr>
-        <w:t xml:space="preserve"> der zum Demoboard mitgelieferten Demoapplikation in Betrieb genommen. Nach erfolgreicher </w:t>
-      </w:r>
-      <w:proofErr w:type="spellStart"/>
-      <w:r>
-        <w:rPr>
-          <w:rFonts w:ascii="Arial" w:hAnsi="Arial" w:cs="Arial"/>
-          <w:sz w:val="20"/>
-          <w:szCs w:val="20"/>
-        </w:rPr>
-        <w:t>IO</w:t>
-      </w:r>
-      <w:proofErr w:type="spellEnd"/>
-      <w:r>
-        <w:rPr>
-          <w:rFonts w:ascii="Arial" w:hAnsi="Arial" w:cs="Arial"/>
-          <w:sz w:val="20"/>
-          <w:szCs w:val="20"/>
-        </w:rPr>
-        <w:t xml:space="preserve">-Link Kommunikation wird eine eigene Applikation erstellt, welche die Sensorwerte des Pyrometers und des Leistungsmessers im </w:t>
-      </w:r>
-      <w:proofErr w:type="spellStart"/>
-      <w:r>
-        <w:rPr>
-          <w:rFonts w:ascii="Arial" w:hAnsi="Arial" w:cs="Arial"/>
-          <w:sz w:val="20"/>
-          <w:szCs w:val="20"/>
-        </w:rPr>
-        <w:t>IO</w:t>
-      </w:r>
-      <w:proofErr w:type="spellEnd"/>
-      <w:r>
-        <w:rPr>
-          <w:rFonts w:ascii="Arial" w:hAnsi="Arial" w:cs="Arial"/>
-          <w:sz w:val="20"/>
-          <w:szCs w:val="20"/>
-        </w:rPr>
-        <w:t xml:space="preserve">-Link Protokoll </w:t>
-      </w:r>
-      <w:r>
-        <w:rPr>
-          <w:rFonts w:ascii="Arial" w:hAnsi="Arial" w:cs="Arial"/>
-          <w:sz w:val="20"/>
-          <w:szCs w:val="20"/>
-        </w:rPr>
-        <w:t xml:space="preserve">an den </w:t>
-      </w:r>
-      <w:proofErr w:type="spellStart"/>
-      <w:r>
-        <w:rPr>
-          <w:rFonts w:ascii="Arial" w:hAnsi="Arial" w:cs="Arial"/>
-          <w:sz w:val="20"/>
-          <w:szCs w:val="20"/>
-        </w:rPr>
-        <w:t>IO</w:t>
-      </w:r>
-      <w:proofErr w:type="spellEnd"/>
-      <w:r>
-        <w:rPr>
-          <w:rFonts w:ascii="Arial" w:hAnsi="Arial" w:cs="Arial"/>
-          <w:sz w:val="20"/>
-          <w:szCs w:val="20"/>
-        </w:rPr>
-        <w:t xml:space="preserve">-Link Master und somit an die </w:t>
-      </w:r>
-      <w:proofErr w:type="spellStart"/>
-      <w:r>
-        <w:rPr>
-          <w:rFonts w:ascii="Arial" w:hAnsi="Arial" w:cs="Arial"/>
-          <w:sz w:val="20"/>
-          <w:szCs w:val="20"/>
-        </w:rPr>
-        <w:t>SPS</w:t>
-      </w:r>
-      <w:proofErr w:type="spellEnd"/>
-      <w:r>
-        <w:rPr>
-          <w:rFonts w:ascii="Arial" w:hAnsi="Arial" w:cs="Arial"/>
-          <w:sz w:val="20"/>
-          <w:szCs w:val="20"/>
-        </w:rPr>
-        <w:t xml:space="preserve"> weiterleitet</w:t>
-      </w:r>
-    </w:p>
-    <w:p>
-      <w:pPr>
-        <w:rPr>
-          <w:rFonts w:ascii="Arial" w:hAnsi="Arial" w:cs="Arial"/>
-          <w:b/>
-          <w:sz w:val="20"/>
-          <w:szCs w:val="20"/>
-        </w:rPr>
-      </w:pPr>
-    </w:p>
-    <w:p>
-      <w:pPr>
-        <w:rPr>
-          <w:rFonts w:ascii="Arial" w:hAnsi="Arial" w:cs="Arial"/>
-          <w:b/>
-          <w:sz w:val="20"/>
-          <w:szCs w:val="20"/>
-        </w:rPr>
-      </w:pPr>
-      <w:r>
-        <w:rPr>
-          <w:rFonts w:ascii="Arial" w:hAnsi="Arial" w:cs="Arial"/>
-          <w:b/>
-          <w:sz w:val="20"/>
-          <w:szCs w:val="20"/>
-        </w:rPr>
-        <w:t>Ergebnis</w:t>
-      </w:r>
-    </w:p>
-    <w:p>
-      <w:pPr>
-        <w:rPr>
-          <w:rFonts w:ascii="Arial" w:hAnsi="Arial" w:cs="Arial"/>
-          <w:sz w:val="20"/>
-          <w:szCs w:val="20"/>
-        </w:rPr>
-      </w:pPr>
-      <w:r>
-        <w:rPr>
-          <w:rFonts w:ascii="Arial" w:hAnsi="Arial" w:cs="Arial"/>
-          <w:sz w:val="20"/>
-          <w:szCs w:val="20"/>
-        </w:rPr>
-        <w:lastRenderedPageBreak/>
-        <w:t xml:space="preserve">Der Pyrometer und die Leistungsmessung liefern beide je 2 Byte Sensordaten, die es an den Master zu übermitteln gilt. Bei 2 Byte Prozessdaten pro Übermittlungszyklus empfiehlt die </w:t>
-      </w:r>
-      <w:proofErr w:type="spellStart"/>
-      <w:r>
-        <w:rPr>
-          <w:rFonts w:ascii="Arial" w:hAnsi="Arial" w:cs="Arial"/>
-          <w:sz w:val="20"/>
-          <w:szCs w:val="20"/>
-        </w:rPr>
-        <w:t>IO</w:t>
-      </w:r>
-      <w:proofErr w:type="spellEnd"/>
-      <w:r>
-        <w:rPr>
-          <w:rFonts w:ascii="Arial" w:hAnsi="Arial" w:cs="Arial"/>
-          <w:sz w:val="20"/>
-          <w:szCs w:val="20"/>
-        </w:rPr>
-        <w:t xml:space="preserve">-Link Community, die Daten nur alle 400 µs zu erfragen, sodass der Master </w:t>
-      </w:r>
-      <w:r>
-        <w:rPr>
-          <w:rFonts w:ascii="Arial" w:hAnsi="Arial" w:cs="Arial"/>
-          <w:sz w:val="20"/>
-          <w:szCs w:val="20"/>
-        </w:rPr>
-        <w:t>87.5 µs zur Verarbeitung bleiben. Wenn aber alle 4 Byte Sensordaten pro Zyk</w:t>
-      </w:r>
-      <w:r>
-        <w:rPr>
-          <w:rFonts w:ascii="Arial" w:hAnsi="Arial" w:cs="Arial"/>
-          <w:sz w:val="20"/>
-          <w:szCs w:val="20"/>
-        </w:rPr>
-        <w:t>lus übertragen werden, so bleib</w:t>
+        <w:t>-Link evalu</w:t>
       </w:r>
       <w:bookmarkStart w:id="0" w:name="_GoBack"/>
       <w:bookmarkEnd w:id="0"/>
@@ -1803,15 +1241,31 @@
           <w:sz w:val="20"/>
           <w:szCs w:val="20"/>
         </w:rPr>
-        <w:t>en</w:t>
-      </w:r>
-      <w:r>
-        <w:rPr>
-          <w:rFonts w:ascii="Arial" w:hAnsi="Arial" w:cs="Arial"/>
-          <w:sz w:val="20"/>
-          <w:szCs w:val="20"/>
-        </w:rPr>
-        <w:t xml:space="preserve"> dem Master nur noch </w:t>
+        <w:t>ieren</w:t>
+      </w:r>
+      <w:r>
+        <w:rPr>
+          <w:rFonts w:ascii="Arial" w:hAnsi="Arial" w:cs="Arial"/>
+          <w:sz w:val="20"/>
+          <w:szCs w:val="20"/>
+        </w:rPr>
+        <w:t>. Es soll ein Demon</w:t>
+      </w:r>
+      <w:r>
+        <w:rPr>
+          <w:rFonts w:ascii="Arial" w:hAnsi="Arial" w:cs="Arial"/>
+          <w:sz w:val="20"/>
+          <w:szCs w:val="20"/>
+        </w:rPr>
+        <w:t>strations</w:t>
+      </w:r>
+      <w:r>
+        <w:rPr>
+          <w:rFonts w:ascii="Arial" w:hAnsi="Arial" w:cs="Arial"/>
+          <w:sz w:val="20"/>
+          <w:szCs w:val="20"/>
+        </w:rPr>
+        <w:t xml:space="preserve">aufbau erstellt werden, bei dem die Sensorwerte eines Pyrometers und eines Leistungsmessers ausgelesen, ins </w:t>
       </w:r>
       <w:proofErr w:type="spellStart"/>
       <w:r>
@@ -1820,7 +1274,7 @@
           <w:sz w:val="20"/>
           <w:szCs w:val="20"/>
         </w:rPr>
-        <w:t>64µs</w:t>
+        <w:t>IO</w:t>
       </w:r>
       <w:proofErr w:type="spellEnd"/>
       <w:r>
@@ -1829,24 +1283,7 @@
           <w:sz w:val="20"/>
           <w:szCs w:val="20"/>
         </w:rPr>
-        <w:t xml:space="preserve"> Verarbeitungszeit bei einer Abfrage alle 500 µs.</w:t>
-      </w:r>
-    </w:p>
-    <w:p>
-      <w:pPr>
-        <w:rPr>
-          <w:rFonts w:ascii="Arial" w:hAnsi="Arial" w:cs="Arial"/>
-          <w:sz w:val="20"/>
-          <w:szCs w:val="20"/>
-        </w:rPr>
-      </w:pPr>
-      <w:r>
-        <w:rPr>
-          <w:rFonts w:ascii="Arial" w:hAnsi="Arial" w:cs="Arial"/>
-          <w:sz w:val="20"/>
-          <w:szCs w:val="20"/>
-        </w:rPr>
-        <w:t xml:space="preserve">Die maximale Sensordatenrate beträgt also 2.5 kHz wenn jeder der beiden Sensoren ein eigener </w:t>
+        <w:t xml:space="preserve">-Link Protokoll verpackt und an die </w:t>
       </w:r>
       <w:proofErr w:type="spellStart"/>
       <w:r>
@@ -1855,6 +1292,197 @@
           <w:sz w:val="20"/>
           <w:szCs w:val="20"/>
         </w:rPr>
+        <w:t>SPS</w:t>
+      </w:r>
+      <w:proofErr w:type="spellEnd"/>
+      <w:r>
+        <w:rPr>
+          <w:rFonts w:ascii="Arial" w:hAnsi="Arial" w:cs="Arial"/>
+          <w:sz w:val="20"/>
+          <w:szCs w:val="20"/>
+        </w:rPr>
+        <w:t xml:space="preserve"> weitergeleitet werden.</w:t>
+      </w:r>
+    </w:p>
+    <w:p>
+      <w:pPr>
+        <w:rPr>
+          <w:rFonts w:ascii="Arial" w:hAnsi="Arial" w:cs="Arial"/>
+          <w:sz w:val="20"/>
+          <w:szCs w:val="20"/>
+        </w:rPr>
+      </w:pPr>
+      <w:r>
+        <w:rPr>
+          <w:rFonts w:ascii="Arial" w:hAnsi="Arial" w:cs="Arial"/>
+          <w:sz w:val="20"/>
+          <w:szCs w:val="20"/>
+        </w:rPr>
+        <w:t xml:space="preserve">Ausserdem möchte Leister wissen, mit welcher Frequenz die Sensordaten maximal auf der </w:t>
+      </w:r>
+      <w:proofErr w:type="spellStart"/>
+      <w:r>
+        <w:rPr>
+          <w:rFonts w:ascii="Arial" w:hAnsi="Arial" w:cs="Arial"/>
+          <w:sz w:val="20"/>
+          <w:szCs w:val="20"/>
+        </w:rPr>
+        <w:t>SPS</w:t>
+      </w:r>
+      <w:proofErr w:type="spellEnd"/>
+      <w:r>
+        <w:rPr>
+          <w:rFonts w:ascii="Arial" w:hAnsi="Arial" w:cs="Arial"/>
+          <w:sz w:val="20"/>
+          <w:szCs w:val="20"/>
+        </w:rPr>
+        <w:t xml:space="preserve"> eintreffen könnten. Vorgegeben ist das Eintreffen der Sensordaten alle 500 µs.</w:t>
+      </w:r>
+    </w:p>
+    <w:p>
+      <w:pPr>
+        <w:rPr>
+          <w:rFonts w:ascii="Arial" w:hAnsi="Arial" w:cs="Arial"/>
+          <w:sz w:val="20"/>
+          <w:szCs w:val="20"/>
+        </w:rPr>
+      </w:pPr>
+    </w:p>
+    <w:p>
+      <w:pPr>
+        <w:rPr>
+          <w:rFonts w:ascii="Arial" w:hAnsi="Arial" w:cs="Arial"/>
+          <w:b/>
+          <w:sz w:val="20"/>
+          <w:szCs w:val="20"/>
+        </w:rPr>
+      </w:pPr>
+      <w:r>
+        <w:rPr>
+          <w:rFonts w:ascii="Arial" w:hAnsi="Arial" w:cs="Arial"/>
+          <w:b/>
+          <w:sz w:val="20"/>
+          <w:szCs w:val="20"/>
+        </w:rPr>
+        <w:t>Vorgehen</w:t>
+      </w:r>
+    </w:p>
+    <w:p>
+      <w:pPr>
+        <w:rPr>
+          <w:rFonts w:ascii="Arial" w:hAnsi="Arial" w:cs="Arial"/>
+          <w:sz w:val="20"/>
+          <w:szCs w:val="20"/>
+        </w:rPr>
+      </w:pPr>
+      <w:r>
+        <w:rPr>
+          <w:rFonts w:ascii="Arial" w:hAnsi="Arial" w:cs="Arial"/>
+          <w:sz w:val="20"/>
+          <w:szCs w:val="20"/>
+        </w:rPr>
+        <w:t xml:space="preserve">Die beiden Sensoren kommunizieren mit </w:t>
+      </w:r>
+      <w:proofErr w:type="spellStart"/>
+      <w:r>
+        <w:rPr>
+          <w:rFonts w:ascii="Arial" w:hAnsi="Arial" w:cs="Arial"/>
+          <w:sz w:val="20"/>
+          <w:szCs w:val="20"/>
+        </w:rPr>
+        <w:t>SPI</w:t>
+      </w:r>
+      <w:proofErr w:type="spellEnd"/>
+      <w:r>
+        <w:rPr>
+          <w:rFonts w:ascii="Arial" w:hAnsi="Arial" w:cs="Arial"/>
+          <w:sz w:val="20"/>
+          <w:szCs w:val="20"/>
+        </w:rPr>
+        <w:t xml:space="preserve"> resp.</w:t>
+      </w:r>
+      <w:r>
+        <w:rPr>
+          <w:rFonts w:ascii="Arial" w:hAnsi="Arial" w:cs="Arial"/>
+          <w:sz w:val="20"/>
+          <w:szCs w:val="20"/>
+        </w:rPr>
+        <w:t xml:space="preserve"> </w:t>
+      </w:r>
+      <w:proofErr w:type="spellStart"/>
+      <w:r>
+        <w:rPr>
+          <w:rFonts w:ascii="Arial" w:hAnsi="Arial" w:cs="Arial"/>
+          <w:sz w:val="20"/>
+          <w:szCs w:val="20"/>
+        </w:rPr>
+        <w:t>I</w:t>
+      </w:r>
+      <w:r>
+        <w:rPr>
+          <w:rFonts w:ascii="Arial" w:hAnsi="Arial" w:cs="Arial"/>
+          <w:sz w:val="20"/>
+          <w:szCs w:val="20"/>
+          <w:vertAlign w:val="superscript"/>
+        </w:rPr>
+        <w:t>2</w:t>
+      </w:r>
+      <w:r>
+        <w:rPr>
+          <w:rFonts w:ascii="Arial" w:hAnsi="Arial" w:cs="Arial"/>
+          <w:sz w:val="20"/>
+          <w:szCs w:val="20"/>
+        </w:rPr>
+        <w:t>C</w:t>
+      </w:r>
+      <w:proofErr w:type="spellEnd"/>
+      <w:r>
+        <w:rPr>
+          <w:rFonts w:ascii="Arial" w:hAnsi="Arial" w:cs="Arial"/>
+          <w:sz w:val="20"/>
+          <w:szCs w:val="20"/>
+        </w:rPr>
+        <w:t xml:space="preserve">. </w:t>
+      </w:r>
+      <w:r>
+        <w:rPr>
+          <w:rFonts w:ascii="Arial" w:hAnsi="Arial" w:cs="Arial"/>
+          <w:sz w:val="20"/>
+          <w:szCs w:val="20"/>
+        </w:rPr>
+        <w:t xml:space="preserve">Es wird also nach einem Demoboard gesucht, welches über diese beiden Schnittstellen verfügt, schnell lieferbar und klein ist. </w:t>
+      </w:r>
+      <w:r>
+        <w:rPr>
+          <w:rFonts w:ascii="Arial" w:hAnsi="Arial" w:cs="Arial"/>
+          <w:sz w:val="20"/>
+          <w:szCs w:val="20"/>
+        </w:rPr>
+        <w:t>Auf</w:t>
+      </w:r>
+      <w:r>
+        <w:rPr>
+          <w:rFonts w:ascii="Arial" w:hAnsi="Arial" w:cs="Arial"/>
+          <w:sz w:val="20"/>
+          <w:szCs w:val="20"/>
+        </w:rPr>
+        <w:t xml:space="preserve"> dem gefundenen</w:t>
+      </w:r>
+      <w:r>
+        <w:rPr>
+          <w:rFonts w:ascii="Arial" w:hAnsi="Arial" w:cs="Arial"/>
+          <w:sz w:val="20"/>
+          <w:szCs w:val="20"/>
+        </w:rPr>
+        <w:t xml:space="preserve"> </w:t>
+      </w:r>
+      <w:proofErr w:type="spellStart"/>
+      <w:r>
+        <w:rPr>
+          <w:rFonts w:ascii="Arial" w:hAnsi="Arial" w:cs="Arial"/>
+          <w:sz w:val="20"/>
+          <w:szCs w:val="20"/>
+        </w:rPr>
         <w:t>IO</w:t>
       </w:r>
       <w:proofErr w:type="spellEnd"/>
@@ -1864,16 +1492,421 @@
           <w:sz w:val="20"/>
           <w:szCs w:val="20"/>
         </w:rPr>
-        <w:t>-Link Slave darstellt und immer nur 2 Bytes übermittelt werden müssen pro Zyklus.</w:t>
-      </w:r>
-      <w:r>
-        <w:rPr>
-          <w:rFonts w:ascii="Arial" w:hAnsi="Arial" w:cs="Arial"/>
-          <w:sz w:val="20"/>
-          <w:szCs w:val="20"/>
-        </w:rPr>
-        <w:tab/>
-      </w:r>
+        <w:t>-Link Demoboar</w:t>
+      </w:r>
+      <w:r>
+        <w:rPr>
+          <w:rFonts w:ascii="Arial" w:hAnsi="Arial" w:cs="Arial"/>
+          <w:sz w:val="20"/>
+          <w:szCs w:val="20"/>
+        </w:rPr>
+        <w:t>d werden dann</w:t>
+      </w:r>
+      <w:r>
+        <w:rPr>
+          <w:rFonts w:ascii="Arial" w:hAnsi="Arial" w:cs="Arial"/>
+          <w:sz w:val="20"/>
+          <w:szCs w:val="20"/>
+        </w:rPr>
+        <w:t xml:space="preserve"> </w:t>
+      </w:r>
+      <w:proofErr w:type="spellStart"/>
+      <w:r>
+        <w:rPr>
+          <w:rFonts w:ascii="Arial" w:hAnsi="Arial" w:cs="Arial"/>
+          <w:sz w:val="20"/>
+          <w:szCs w:val="20"/>
+        </w:rPr>
+        <w:t>SPI</w:t>
+      </w:r>
+      <w:proofErr w:type="spellEnd"/>
+      <w:r>
+        <w:rPr>
+          <w:rFonts w:ascii="Arial" w:hAnsi="Arial" w:cs="Arial"/>
+          <w:sz w:val="20"/>
+          <w:szCs w:val="20"/>
+        </w:rPr>
+        <w:t xml:space="preserve"> und </w:t>
+      </w:r>
+      <w:proofErr w:type="spellStart"/>
+      <w:r>
+        <w:rPr>
+          <w:rFonts w:ascii="Arial" w:hAnsi="Arial" w:cs="Arial"/>
+          <w:sz w:val="20"/>
+          <w:szCs w:val="20"/>
+        </w:rPr>
+        <w:t>I</w:t>
+      </w:r>
+      <w:r>
+        <w:rPr>
+          <w:rFonts w:ascii="Arial" w:hAnsi="Arial" w:cs="Arial"/>
+          <w:sz w:val="20"/>
+          <w:szCs w:val="20"/>
+          <w:vertAlign w:val="superscript"/>
+        </w:rPr>
+        <w:t>2</w:t>
+      </w:r>
+      <w:r>
+        <w:rPr>
+          <w:rFonts w:ascii="Arial" w:hAnsi="Arial" w:cs="Arial"/>
+          <w:sz w:val="20"/>
+          <w:szCs w:val="20"/>
+        </w:rPr>
+        <w:t>C</w:t>
+      </w:r>
+      <w:proofErr w:type="spellEnd"/>
+      <w:r>
+        <w:rPr>
+          <w:rFonts w:ascii="Arial" w:hAnsi="Arial" w:cs="Arial"/>
+          <w:sz w:val="20"/>
+          <w:szCs w:val="20"/>
+        </w:rPr>
+        <w:t xml:space="preserve"> Schnittstellen aufgesetzt um </w:t>
+      </w:r>
+      <w:r>
+        <w:rPr>
+          <w:rFonts w:ascii="Arial" w:hAnsi="Arial" w:cs="Arial"/>
+          <w:sz w:val="20"/>
+          <w:szCs w:val="20"/>
+        </w:rPr>
+        <w:t>Sensordaten abfragen zu können.</w:t>
+      </w:r>
+      <w:r>
+        <w:rPr>
+          <w:rFonts w:ascii="Arial" w:hAnsi="Arial" w:cs="Arial"/>
+          <w:sz w:val="20"/>
+          <w:szCs w:val="20"/>
+        </w:rPr>
+        <w:t xml:space="preserve"> Jeder Sensor liefert je 2 Byte Daten.</w:t>
+      </w:r>
+    </w:p>
+    <w:p>
+      <w:pPr>
+        <w:rPr>
+          <w:rFonts w:ascii="Arial" w:hAnsi="Arial" w:cs="Arial"/>
+          <w:sz w:val="20"/>
+          <w:szCs w:val="20"/>
+        </w:rPr>
+      </w:pPr>
+      <w:r>
+        <w:rPr>
+          <w:rFonts w:ascii="Arial" w:hAnsi="Arial" w:cs="Arial"/>
+          <w:sz w:val="20"/>
+          <w:szCs w:val="20"/>
+        </w:rPr>
+        <w:t xml:space="preserve">Bei </w:t>
+      </w:r>
+      <w:proofErr w:type="spellStart"/>
+      <w:r>
+        <w:rPr>
+          <w:rFonts w:ascii="Arial" w:hAnsi="Arial" w:cs="Arial"/>
+          <w:sz w:val="20"/>
+          <w:szCs w:val="20"/>
+        </w:rPr>
+        <w:t>IO</w:t>
+      </w:r>
+      <w:proofErr w:type="spellEnd"/>
+      <w:r>
+        <w:rPr>
+          <w:rFonts w:ascii="Arial" w:hAnsi="Arial" w:cs="Arial"/>
+          <w:sz w:val="20"/>
+          <w:szCs w:val="20"/>
+        </w:rPr>
+        <w:t xml:space="preserve">-Link handelt es sich um ein Master-Slave System. Der Slave ist dabei das Demoboard und der Master eine </w:t>
+      </w:r>
+      <w:proofErr w:type="spellStart"/>
+      <w:r>
+        <w:rPr>
+          <w:rFonts w:ascii="Arial" w:hAnsi="Arial" w:cs="Arial"/>
+          <w:sz w:val="20"/>
+          <w:szCs w:val="20"/>
+        </w:rPr>
+        <w:t>IO</w:t>
+      </w:r>
+      <w:proofErr w:type="spellEnd"/>
+      <w:r>
+        <w:rPr>
+          <w:rFonts w:ascii="Arial" w:hAnsi="Arial" w:cs="Arial"/>
+          <w:sz w:val="20"/>
+          <w:szCs w:val="20"/>
+        </w:rPr>
+        <w:t xml:space="preserve">-Link Klemme, die der </w:t>
+      </w:r>
+      <w:proofErr w:type="spellStart"/>
+      <w:r>
+        <w:rPr>
+          <w:rFonts w:ascii="Arial" w:hAnsi="Arial" w:cs="Arial"/>
+          <w:sz w:val="20"/>
+          <w:szCs w:val="20"/>
+        </w:rPr>
+        <w:t>SPS</w:t>
+      </w:r>
+      <w:proofErr w:type="spellEnd"/>
+      <w:r>
+        <w:rPr>
+          <w:rFonts w:ascii="Arial" w:hAnsi="Arial" w:cs="Arial"/>
+          <w:sz w:val="20"/>
+          <w:szCs w:val="20"/>
+        </w:rPr>
+        <w:t xml:space="preserve"> modular angehängt werden kann. </w:t>
+      </w:r>
+    </w:p>
+    <w:p>
+      <w:pPr>
+        <w:rPr>
+          <w:rFonts w:ascii="Arial" w:hAnsi="Arial" w:cs="Arial"/>
+          <w:sz w:val="20"/>
+          <w:szCs w:val="20"/>
+        </w:rPr>
+      </w:pPr>
+      <w:r>
+        <w:rPr>
+          <w:rFonts w:ascii="Arial" w:hAnsi="Arial" w:cs="Arial"/>
+          <w:sz w:val="20"/>
+          <w:szCs w:val="20"/>
+        </w:rPr>
+        <w:t xml:space="preserve">Der </w:t>
+      </w:r>
+      <w:proofErr w:type="spellStart"/>
+      <w:r>
+        <w:rPr>
+          <w:rFonts w:ascii="Arial" w:hAnsi="Arial" w:cs="Arial"/>
+          <w:sz w:val="20"/>
+          <w:szCs w:val="20"/>
+        </w:rPr>
+        <w:t>IO</w:t>
+      </w:r>
+      <w:proofErr w:type="spellEnd"/>
+      <w:r>
+        <w:rPr>
+          <w:rFonts w:ascii="Arial" w:hAnsi="Arial" w:cs="Arial"/>
+          <w:sz w:val="20"/>
+          <w:szCs w:val="20"/>
+        </w:rPr>
+        <w:t xml:space="preserve">-Link </w:t>
+      </w:r>
+      <w:r>
+        <w:rPr>
+          <w:rFonts w:ascii="Arial" w:hAnsi="Arial" w:cs="Arial"/>
+          <w:sz w:val="20"/>
+          <w:szCs w:val="20"/>
+        </w:rPr>
+        <w:t xml:space="preserve">Master </w:t>
+      </w:r>
+      <w:r>
+        <w:rPr>
+          <w:rFonts w:ascii="Arial" w:hAnsi="Arial" w:cs="Arial"/>
+          <w:sz w:val="20"/>
+          <w:szCs w:val="20"/>
+        </w:rPr>
+        <w:t xml:space="preserve">wird </w:t>
+      </w:r>
+      <w:r>
+        <w:rPr>
+          <w:rFonts w:ascii="Arial" w:hAnsi="Arial" w:cs="Arial"/>
+          <w:sz w:val="20"/>
+          <w:szCs w:val="20"/>
+        </w:rPr>
+        <w:t>mit</w:t>
+      </w:r>
+      <w:r>
+        <w:rPr>
+          <w:rFonts w:ascii="Arial" w:hAnsi="Arial" w:cs="Arial"/>
+          <w:sz w:val="20"/>
+          <w:szCs w:val="20"/>
+        </w:rPr>
+        <w:t xml:space="preserve"> der zum Demoboard mitgelieferten Demoapplikation in Betrieb genommen. Nach erfolgreicher </w:t>
+      </w:r>
+      <w:proofErr w:type="spellStart"/>
+      <w:r>
+        <w:rPr>
+          <w:rFonts w:ascii="Arial" w:hAnsi="Arial" w:cs="Arial"/>
+          <w:sz w:val="20"/>
+          <w:szCs w:val="20"/>
+        </w:rPr>
+        <w:t>IO</w:t>
+      </w:r>
+      <w:proofErr w:type="spellEnd"/>
+      <w:r>
+        <w:rPr>
+          <w:rFonts w:ascii="Arial" w:hAnsi="Arial" w:cs="Arial"/>
+          <w:sz w:val="20"/>
+          <w:szCs w:val="20"/>
+        </w:rPr>
+        <w:t xml:space="preserve">-Link Kommunikation wird eine eigene Applikation erstellt, welche die Sensorwerte des Pyrometers und des Leistungsmessers im </w:t>
+      </w:r>
+      <w:proofErr w:type="spellStart"/>
+      <w:r>
+        <w:rPr>
+          <w:rFonts w:ascii="Arial" w:hAnsi="Arial" w:cs="Arial"/>
+          <w:sz w:val="20"/>
+          <w:szCs w:val="20"/>
+        </w:rPr>
+        <w:t>IO</w:t>
+      </w:r>
+      <w:proofErr w:type="spellEnd"/>
+      <w:r>
+        <w:rPr>
+          <w:rFonts w:ascii="Arial" w:hAnsi="Arial" w:cs="Arial"/>
+          <w:sz w:val="20"/>
+          <w:szCs w:val="20"/>
+        </w:rPr>
+        <w:t xml:space="preserve">-Link Protokoll </w:t>
+      </w:r>
+      <w:r>
+        <w:rPr>
+          <w:rFonts w:ascii="Arial" w:hAnsi="Arial" w:cs="Arial"/>
+          <w:sz w:val="20"/>
+          <w:szCs w:val="20"/>
+        </w:rPr>
+        <w:t xml:space="preserve">an den </w:t>
+      </w:r>
+      <w:proofErr w:type="spellStart"/>
+      <w:r>
+        <w:rPr>
+          <w:rFonts w:ascii="Arial" w:hAnsi="Arial" w:cs="Arial"/>
+          <w:sz w:val="20"/>
+          <w:szCs w:val="20"/>
+        </w:rPr>
+        <w:t>IO</w:t>
+      </w:r>
+      <w:proofErr w:type="spellEnd"/>
+      <w:r>
+        <w:rPr>
+          <w:rFonts w:ascii="Arial" w:hAnsi="Arial" w:cs="Arial"/>
+          <w:sz w:val="20"/>
+          <w:szCs w:val="20"/>
+        </w:rPr>
+        <w:t xml:space="preserve">-Link Master und somit an die </w:t>
+      </w:r>
+      <w:proofErr w:type="spellStart"/>
+      <w:r>
+        <w:rPr>
+          <w:rFonts w:ascii="Arial" w:hAnsi="Arial" w:cs="Arial"/>
+          <w:sz w:val="20"/>
+          <w:szCs w:val="20"/>
+        </w:rPr>
+        <w:t>SPS</w:t>
+      </w:r>
+      <w:proofErr w:type="spellEnd"/>
+      <w:r>
+        <w:rPr>
+          <w:rFonts w:ascii="Arial" w:hAnsi="Arial" w:cs="Arial"/>
+          <w:sz w:val="20"/>
+          <w:szCs w:val="20"/>
+        </w:rPr>
+        <w:t xml:space="preserve"> weiterleitet</w:t>
+      </w:r>
+    </w:p>
+    <w:p>
+      <w:pPr>
+        <w:rPr>
+          <w:rFonts w:ascii="Arial" w:hAnsi="Arial" w:cs="Arial"/>
+          <w:b/>
+          <w:sz w:val="20"/>
+          <w:szCs w:val="20"/>
+        </w:rPr>
+      </w:pPr>
+    </w:p>
+    <w:p>
+      <w:pPr>
+        <w:rPr>
+          <w:rFonts w:ascii="Arial" w:hAnsi="Arial" w:cs="Arial"/>
+          <w:b/>
+          <w:sz w:val="20"/>
+          <w:szCs w:val="20"/>
+        </w:rPr>
+      </w:pPr>
+      <w:r>
+        <w:rPr>
+          <w:rFonts w:ascii="Arial" w:hAnsi="Arial" w:cs="Arial"/>
+          <w:b/>
+          <w:sz w:val="20"/>
+          <w:szCs w:val="20"/>
+        </w:rPr>
+        <w:t>Ergebnis</w:t>
+      </w:r>
+    </w:p>
+    <w:p>
+      <w:pPr>
+        <w:rPr>
+          <w:rFonts w:ascii="Arial" w:hAnsi="Arial" w:cs="Arial"/>
+          <w:sz w:val="20"/>
+          <w:szCs w:val="20"/>
+        </w:rPr>
+      </w:pPr>
+      <w:r>
+        <w:rPr>
+          <w:rFonts w:ascii="Arial" w:hAnsi="Arial" w:cs="Arial"/>
+          <w:sz w:val="20"/>
+          <w:szCs w:val="20"/>
+        </w:rPr>
+        <w:lastRenderedPageBreak/>
+        <w:t xml:space="preserve">Die erstellte Applikation läuft mehrheitlich stabil und wurde an einer </w:t>
+      </w:r>
+      <w:proofErr w:type="spellStart"/>
+      <w:r>
+        <w:rPr>
+          <w:rFonts w:ascii="Arial" w:hAnsi="Arial" w:cs="Arial"/>
+          <w:sz w:val="20"/>
+          <w:szCs w:val="20"/>
+        </w:rPr>
+        <w:t>Beckhoff</w:t>
+      </w:r>
+      <w:proofErr w:type="spellEnd"/>
+      <w:r>
+        <w:rPr>
+          <w:rFonts w:ascii="Arial" w:hAnsi="Arial" w:cs="Arial"/>
+          <w:sz w:val="20"/>
+          <w:szCs w:val="20"/>
+        </w:rPr>
+        <w:t xml:space="preserve"> </w:t>
+      </w:r>
+      <w:proofErr w:type="spellStart"/>
+      <w:r>
+        <w:rPr>
+          <w:rFonts w:ascii="Arial" w:hAnsi="Arial" w:cs="Arial"/>
+          <w:sz w:val="20"/>
+          <w:szCs w:val="20"/>
+        </w:rPr>
+        <w:t>SPS</w:t>
+      </w:r>
+      <w:proofErr w:type="spellEnd"/>
+      <w:r>
+        <w:rPr>
+          <w:rFonts w:ascii="Arial" w:hAnsi="Arial" w:cs="Arial"/>
+          <w:sz w:val="20"/>
+          <w:szCs w:val="20"/>
+        </w:rPr>
+        <w:t xml:space="preserve"> getestet. Es stellte sich heraus, dass beim erstellten Demoaufbau die Sensordaten nicht alle 500 µs an den Master übertragen werden können. Die Abfrage beider Sensoren dauert noch zu lange. Um die Sensorwerte alle 500 µs zur Verfügung zu stellen, müsste jeder Sensor ein eigener </w:t>
+      </w:r>
+      <w:proofErr w:type="spellStart"/>
+      <w:r>
+        <w:rPr>
+          <w:rFonts w:ascii="Arial" w:hAnsi="Arial" w:cs="Arial"/>
+          <w:sz w:val="20"/>
+          <w:szCs w:val="20"/>
+        </w:rPr>
+        <w:t>IO</w:t>
+      </w:r>
+      <w:proofErr w:type="spellEnd"/>
+      <w:r>
+        <w:rPr>
+          <w:rFonts w:ascii="Arial" w:hAnsi="Arial" w:cs="Arial"/>
+          <w:sz w:val="20"/>
+          <w:szCs w:val="20"/>
+        </w:rPr>
+        <w:t xml:space="preserve">-Link Slave darstellen, sodass pro Übertragung an den Master nur je 2 Byte Sensordaten übermittelt werden, anstatt alle 4 Byte wie bisher. </w:t>
+      </w:r>
+    </w:p>
+    <w:p>
+      <w:pPr>
+        <w:rPr>
+          <w:rFonts w:ascii="Arial" w:hAnsi="Arial" w:cs="Arial"/>
+          <w:sz w:val="20"/>
+          <w:szCs w:val="20"/>
+        </w:rPr>
+      </w:pPr>
     </w:p>
     <w:p>
       <w:pPr>
@@ -3007,7 +3040,7 @@
 </file>
 
 <file path=customXml/itemProps1.xml><?xml version="1.0" encoding="utf-8"?>
-<ds:datastoreItem xmlns:ds="http://schemas.openxmlformats.org/officeDocument/2006/customXml" ds:itemID="{21EC2413-2CA5-4E52-A318-BCD2C99E7314}">
+<ds:datastoreItem xmlns:ds="http://schemas.openxmlformats.org/officeDocument/2006/customXml" ds:itemID="{220CEE93-5E7C-4124-8BE3-8F5F8CC1283B}">
   <ds:schemaRefs>
     <ds:schemaRef ds:uri="http://schemas.openxmlformats.org/officeDocument/2006/bibliography"/>
   </ds:schemaRefs>

</xml_diff>